<commit_message>
Add w8d1 and update react_resources
</commit_message>
<xml_diff>
--- a/notes/resources/react_resources.docx
+++ b/notes/resources/react_resources.docx
@@ -51,15 +51,7 @@
         <w:t>–</w:t>
       </w:r>
       <w:r>
-        <w:t xml:space="preserve"> don’t seem to come up when </w:t>
-      </w:r>
-      <w:proofErr w:type="gramStart"/>
-      <w:r>
-        <w:t>Googling</w:t>
-      </w:r>
-      <w:proofErr w:type="gramEnd"/>
-      <w:r>
-        <w:t xml:space="preserve"> but has all the modern “functional” way of coding in React, rather than the older “classes” version.</w:t>
+        <w:t xml:space="preserve"> don’t seem to come up when Googling but has all the modern “functional” way of coding in React, rather than the older “classes” version.</w:t>
       </w:r>
       <w:r>
         <w:t xml:space="preserve"> Use the search box in the top left.</w:t>
@@ -99,43 +91,106 @@
         </w:r>
       </w:hyperlink>
       <w:r>
-        <w:t xml:space="preserve"> – </w:t>
-      </w:r>
-      <w:proofErr w:type="spellStart"/>
-      <w:r>
-        <w:t>Afam</w:t>
-      </w:r>
-      <w:proofErr w:type="spellEnd"/>
+        <w:t xml:space="preserve"> – Afam Okoh </w:t>
+      </w:r>
+    </w:p>
+    <w:p/>
+    <w:p>
+      <w:r>
+        <w:rPr>
+          <w:b/>
+          <w:bCs/>
+        </w:rPr>
+        <w:t>Libraries:</w:t>
+      </w:r>
+    </w:p>
+    <w:p/>
+    <w:p>
+      <w:hyperlink r:id="rId6" w:history="1">
+        <w:r>
+          <w:rPr>
+            <w:rStyle w:val="Hyperlink"/>
+          </w:rPr>
+          <w:t>https://react-icons.github.io/react-icons/</w:t>
+        </w:r>
+      </w:hyperlink>
       <w:r>
         <w:t xml:space="preserve"> </w:t>
       </w:r>
-      <w:proofErr w:type="spellStart"/>
-      <w:r>
-        <w:t>Okoh</w:t>
-      </w:r>
-      <w:proofErr w:type="spellEnd"/>
+      <w:r>
+        <w:t>–</w:t>
+      </w:r>
+      <w:r>
+        <w:t xml:space="preserve"> Helena Archer (Includes Font Awesome (</w:t>
+      </w:r>
+      <w:hyperlink r:id="rId7" w:history="1">
+        <w:r>
+          <w:rPr>
+            <w:rStyle w:val="Hyperlink"/>
+          </w:rPr>
+          <w:t>https://fontawesome.com/v5/docs/web/use-with/react</w:t>
+        </w:r>
+      </w:hyperlink>
+      <w:r>
+        <w:t>) which was recommended by Hannah McFarlane</w:t>
+      </w:r>
+      <w:r>
+        <w:t>)</w:t>
+      </w:r>
+    </w:p>
+    <w:p/>
+    <w:p>
+      <w:hyperlink r:id="rId8" w:history="1">
+        <w:r>
+          <w:rPr>
+            <w:rStyle w:val="Hyperlink"/>
+          </w:rPr>
+          <w:t>https://nextui.org/</w:t>
+        </w:r>
+      </w:hyperlink>
       <w:r>
         <w:t xml:space="preserve"> </w:t>
       </w:r>
-    </w:p>
-    <w:p/>
-    <w:p>
-      <w:r>
-        <w:rPr>
-          <w:b/>
-          <w:bCs/>
-        </w:rPr>
-        <w:t>Libraries:</w:t>
-      </w:r>
-    </w:p>
-    <w:p/>
-    <w:p>
-      <w:hyperlink r:id="rId6" w:history="1">
-        <w:r>
-          <w:rPr>
-            <w:rStyle w:val="Hyperlink"/>
-          </w:rPr>
-          <w:t>https://react-icons.github.io/react-icons/</w:t>
+      <w:r>
+        <w:t>–</w:t>
+      </w:r>
+      <w:r>
+        <w:t xml:space="preserve"> Amira Gucher-Blackman</w:t>
+      </w:r>
+    </w:p>
+    <w:p/>
+    <w:p>
+      <w:hyperlink r:id="rId9" w:history="1">
+        <w:r>
+          <w:rPr>
+            <w:rStyle w:val="Hyperlink"/>
+          </w:rPr>
+          <w:t>https://mui.com/material-ui/getting-started/installation/</w:t>
+        </w:r>
+      </w:hyperlink>
+      <w:r>
+        <w:t xml:space="preserve"> - Amira Gucher-Blackman</w:t>
+      </w:r>
+    </w:p>
+    <w:p/>
+    <w:p/>
+    <w:p>
+      <w:r>
+        <w:rPr>
+          <w:b/>
+          <w:bCs/>
+        </w:rPr>
+        <w:t>Keys</w:t>
+      </w:r>
+    </w:p>
+    <w:p/>
+    <w:p>
+      <w:hyperlink r:id="rId10" w:history="1">
+        <w:r>
+          <w:rPr>
+            <w:rStyle w:val="Hyperlink"/>
+          </w:rPr>
+          <w:t>https://www.developerway.com/posts/react-key-attribute</w:t>
         </w:r>
       </w:hyperlink>
       <w:r>
@@ -145,31 +200,33 @@
         <w:t>–</w:t>
       </w:r>
       <w:r>
-        <w:t xml:space="preserve"> Helena Archer (Includes Font Awesome (</w:t>
-      </w:r>
-      <w:hyperlink r:id="rId7" w:history="1">
-        <w:r>
-          <w:rPr>
-            <w:rStyle w:val="Hyperlink"/>
-          </w:rPr>
-          <w:t>https://fontawesome.com/v5/docs/web/use-with/react</w:t>
-        </w:r>
-      </w:hyperlink>
-      <w:r>
-        <w:t>) which was recommended by Hannah McFarlane</w:t>
-      </w:r>
-      <w:r>
-        <w:t>)</w:t>
-      </w:r>
-    </w:p>
-    <w:p/>
-    <w:p>
-      <w:hyperlink r:id="rId8" w:history="1">
-        <w:r>
-          <w:rPr>
-            <w:rStyle w:val="Hyperlink"/>
-          </w:rPr>
-          <w:t>https://nextui.org/</w:t>
+        <w:t xml:space="preserve"> Best </w:t>
+      </w:r>
+      <w:r>
+        <w:t xml:space="preserve">and bad </w:t>
+      </w:r>
+      <w:r>
+        <w:t>practices for keys – Brycen Barron-Borden</w:t>
+      </w:r>
+    </w:p>
+    <w:p/>
+    <w:p>
+      <w:r>
+        <w:rPr>
+          <w:b/>
+          <w:bCs/>
+        </w:rPr>
+        <w:t>Hooks</w:t>
+      </w:r>
+    </w:p>
+    <w:p/>
+    <w:p>
+      <w:hyperlink r:id="rId11" w:history="1">
+        <w:r>
+          <w:rPr>
+            <w:rStyle w:val="Hyperlink"/>
+          </w:rPr>
+          <w:t>https://www.educative.io/blog/react-hooks-tutorial-todo-list</w:t>
         </w:r>
       </w:hyperlink>
       <w:r>
@@ -179,58 +236,158 @@
         <w:t>–</w:t>
       </w:r>
       <w:r>
-        <w:t xml:space="preserve"> Amira </w:t>
-      </w:r>
-      <w:proofErr w:type="spellStart"/>
-      <w:r>
-        <w:t>Gucher</w:t>
-      </w:r>
-      <w:proofErr w:type="spellEnd"/>
-      <w:r>
-        <w:t>-Blackman</w:t>
-      </w:r>
-    </w:p>
-    <w:p/>
-    <w:p>
-      <w:hyperlink r:id="rId9" w:history="1">
-        <w:r>
-          <w:rPr>
-            <w:rStyle w:val="Hyperlink"/>
-          </w:rPr>
-          <w:t>https://mui.com/material-ui/getting-started/installation/</w:t>
-        </w:r>
-      </w:hyperlink>
-      <w:r>
-        <w:t xml:space="preserve"> - Amira </w:t>
-      </w:r>
-      <w:proofErr w:type="spellStart"/>
-      <w:r>
-        <w:t>Gucher</w:t>
-      </w:r>
-      <w:proofErr w:type="spellEnd"/>
-      <w:r>
-        <w:t>-Blackman</w:t>
-      </w:r>
-    </w:p>
-    <w:p/>
-    <w:p/>
-    <w:p>
-      <w:r>
-        <w:rPr>
-          <w:b/>
-          <w:bCs/>
-        </w:rPr>
-        <w:t>Keys</w:t>
-      </w:r>
-    </w:p>
-    <w:p/>
-    <w:p>
-      <w:hyperlink r:id="rId10" w:history="1">
-        <w:r>
-          <w:rPr>
-            <w:rStyle w:val="Hyperlink"/>
-          </w:rPr>
-          <w:t>https://www.developerway.com/posts/react-key-attribute</w:t>
+        <w:t xml:space="preserve"> Jordan Flash</w:t>
+      </w:r>
+    </w:p>
+    <w:p/>
+    <w:p>
+      <w:pPr>
+        <w:rPr>
+          <w:b/>
+          <w:bCs/>
+        </w:rPr>
+      </w:pPr>
+      <w:r>
+        <w:rPr>
+          <w:b/>
+          <w:bCs/>
+        </w:rPr>
+        <w:t>useState</w:t>
+      </w:r>
+      <w:r>
+        <w:rPr>
+          <w:b/>
+          <w:bCs/>
+        </w:rPr>
+        <w:t xml:space="preserve"> Hook</w:t>
+      </w:r>
+    </w:p>
+    <w:p>
+      <w:pPr>
+        <w:rPr>
+          <w:b/>
+          <w:bCs/>
+        </w:rPr>
+      </w:pPr>
+    </w:p>
+    <w:p>
+      <w:hyperlink r:id="rId12" w:history="1">
+        <w:r>
+          <w:rPr>
+            <w:rStyle w:val="Hyperlink"/>
+          </w:rPr>
+          <w:t>https://www.youtube.com/watch?v=4pO-HcG2igk</w:t>
+        </w:r>
+      </w:hyperlink>
+      <w:r>
+        <w:t xml:space="preserve"> – Arshi Sheikh</w:t>
+      </w:r>
+    </w:p>
+    <w:p/>
+    <w:p>
+      <w:pPr>
+        <w:rPr>
+          <w:b/>
+          <w:bCs/>
+        </w:rPr>
+      </w:pPr>
+      <w:r>
+        <w:rPr>
+          <w:b/>
+          <w:bCs/>
+        </w:rPr>
+        <w:t>useEffect Hook</w:t>
+      </w:r>
+    </w:p>
+    <w:p>
+      <w:pPr>
+        <w:rPr>
+          <w:b/>
+          <w:bCs/>
+        </w:rPr>
+      </w:pPr>
+    </w:p>
+    <w:p>
+      <w:hyperlink r:id="rId13" w:history="1">
+        <w:r>
+          <w:rPr>
+            <w:rStyle w:val="Hyperlink"/>
+          </w:rPr>
+          <w:t>https://www.w3schools.com/react/react_useeffect.asp</w:t>
+        </w:r>
+      </w:hyperlink>
+      <w:r>
+        <w:t xml:space="preserve"> – Christophe Charbonneau-Freeston</w:t>
+      </w:r>
+    </w:p>
+    <w:p/>
+    <w:p>
+      <w:pPr>
+        <w:rPr>
+          <w:b/>
+          <w:bCs/>
+        </w:rPr>
+      </w:pPr>
+      <w:r>
+        <w:rPr>
+          <w:b/>
+          <w:bCs/>
+        </w:rPr>
+        <w:t>Getting the value of an input on button click</w:t>
+      </w:r>
+    </w:p>
+    <w:p>
+      <w:pPr>
+        <w:rPr>
+          <w:b/>
+          <w:bCs/>
+        </w:rPr>
+      </w:pPr>
+    </w:p>
+    <w:p>
+      <w:hyperlink r:id="rId14" w:history="1">
+        <w:r>
+          <w:rPr>
+            <w:rStyle w:val="Hyperlink"/>
+          </w:rPr>
+          <w:t>https://bobbyhadz.com/blog/react-get-input-value-on-button-click</w:t>
+        </w:r>
+      </w:hyperlink>
+      <w:r>
+        <w:t xml:space="preserve"> – Ismail Ali</w:t>
+      </w:r>
+    </w:p>
+    <w:p/>
+    <w:p>
+      <w:pPr>
+        <w:rPr>
+          <w:b/>
+          <w:bCs/>
+        </w:rPr>
+      </w:pPr>
+      <w:r>
+        <w:rPr>
+          <w:b/>
+          <w:bCs/>
+        </w:rPr>
+        <w:t>event.target vs event.currentTarget</w:t>
+      </w:r>
+    </w:p>
+    <w:p>
+      <w:pPr>
+        <w:rPr>
+          <w:b/>
+          <w:bCs/>
+        </w:rPr>
+      </w:pPr>
+    </w:p>
+    <w:p>
+      <w:hyperlink r:id="rId15" w:history="1">
+        <w:r>
+          <w:rPr>
+            <w:rStyle w:val="Hyperlink"/>
+          </w:rPr>
+          <w:t>https://developer.mozilla.org/en-US/docs/Web/API/Event/currentTarget</w:t>
         </w:r>
       </w:hyperlink>
       <w:r>
@@ -240,43 +397,85 @@
         <w:t>–</w:t>
       </w:r>
       <w:r>
-        <w:t xml:space="preserve"> Best </w:t>
-      </w:r>
-      <w:r>
-        <w:t xml:space="preserve">and bad </w:t>
-      </w:r>
-      <w:r>
-        <w:t>practices for keys – Brycen Barron-Borden</w:t>
-      </w:r>
-    </w:p>
-    <w:p/>
-    <w:p>
-      <w:r>
-        <w:rPr>
-          <w:b/>
-          <w:bCs/>
-        </w:rPr>
-        <w:t>Hooks</w:t>
-      </w:r>
-    </w:p>
-    <w:p/>
-    <w:p>
-      <w:hyperlink r:id="rId11" w:history="1">
-        <w:r>
-          <w:rPr>
-            <w:rStyle w:val="Hyperlink"/>
-          </w:rPr>
-          <w:t>https://www.educative.io/blog/react-hooks-tutorial-todo-list</w:t>
-        </w:r>
-      </w:hyperlink>
-      <w:r>
-        <w:t xml:space="preserve"> </w:t>
-      </w:r>
-      <w:r>
-        <w:t>–</w:t>
-      </w:r>
-      <w:r>
-        <w:t xml:space="preserve"> Jordan Flash</w:t>
+        <w:t xml:space="preserve"> Hannah Macfarlane</w:t>
+      </w:r>
+    </w:p>
+    <w:p/>
+    <w:p>
+      <w:r>
+        <w:rPr>
+          <w:b/>
+          <w:bCs/>
+        </w:rPr>
+        <w:t>To</w:t>
+      </w:r>
+      <w:r>
+        <w:rPr>
+          <w:b/>
+          <w:bCs/>
+        </w:rPr>
+        <w:t>-</w:t>
+      </w:r>
+      <w:r>
+        <w:rPr>
+          <w:b/>
+          <w:bCs/>
+        </w:rPr>
+        <w:t>Do List</w:t>
+      </w:r>
+      <w:r>
+        <w:rPr>
+          <w:b/>
+          <w:bCs/>
+        </w:rPr>
+        <w:t xml:space="preserve"> Videos</w:t>
+      </w:r>
+    </w:p>
+    <w:p>
+      <w:hyperlink r:id="rId16" w:history="1">
+        <w:r>
+          <w:rPr>
+            <w:rStyle w:val="Hyperlink"/>
+          </w:rPr>
+          <w:t>https://youtu.be/hQAHSlTtcmY</w:t>
+        </w:r>
+      </w:hyperlink>
+      <w:r>
+        <w:t xml:space="preserve"> –</w:t>
+      </w:r>
+      <w:r>
+        <w:t xml:space="preserve"> Joe Klakus (30</w:t>
+      </w:r>
+      <w:r>
+        <w:t>-minute video)</w:t>
+      </w:r>
+    </w:p>
+    <w:p>
+      <w:hyperlink r:id="rId17" w:history="1">
+        <w:r>
+          <w:rPr>
+            <w:rStyle w:val="Hyperlink"/>
+          </w:rPr>
+          <w:t>https://youtu.be/E1E08i2UJGI</w:t>
+        </w:r>
+      </w:hyperlink>
+      <w:r>
+        <w:t xml:space="preserve"> –</w:t>
+      </w:r>
+      <w:r>
+        <w:t xml:space="preserve"> Russell Ventura (50</w:t>
+      </w:r>
+      <w:r>
+        <w:t>-minute video - *</w:t>
+      </w:r>
+      <w:r>
+        <w:t>warning</w:t>
+      </w:r>
+      <w:r>
+        <w:t xml:space="preserve">* </w:t>
+      </w:r>
+      <w:r>
+        <w:t>– took Russell around 3 hours and introduces some concepts we haven’t covered in lectures yet!)</w:t>
       </w:r>
     </w:p>
     <w:p/>
@@ -287,21 +486,12 @@
           <w:bCs/>
         </w:rPr>
       </w:pPr>
-      <w:proofErr w:type="spellStart"/>
-      <w:r>
-        <w:rPr>
-          <w:b/>
-          <w:bCs/>
-        </w:rPr>
-        <w:t>useState</w:t>
-      </w:r>
-      <w:proofErr w:type="spellEnd"/>
-      <w:r>
-        <w:rPr>
-          <w:b/>
-          <w:bCs/>
-        </w:rPr>
-        <w:t xml:space="preserve"> Hook</w:t>
+      <w:r>
+        <w:rPr>
+          <w:b/>
+          <w:bCs/>
+        </w:rPr>
+        <w:t>Full Modern React Tutorial – YouTube Playlist</w:t>
       </w:r>
     </w:p>
     <w:p>
@@ -313,244 +503,7 @@
       </w:pPr>
     </w:p>
     <w:p>
-      <w:hyperlink r:id="rId12" w:history="1">
-        <w:r>
-          <w:rPr>
-            <w:rStyle w:val="Hyperlink"/>
-          </w:rPr>
-          <w:t>https://www.youtube.com/watch?v=4pO-HcG2igk</w:t>
-        </w:r>
-      </w:hyperlink>
-      <w:r>
-        <w:t xml:space="preserve"> – </w:t>
-      </w:r>
-      <w:proofErr w:type="spellStart"/>
-      <w:r>
-        <w:t>Arshi</w:t>
-      </w:r>
-      <w:proofErr w:type="spellEnd"/>
-      <w:r>
-        <w:t xml:space="preserve"> Sheikh</w:t>
-      </w:r>
-    </w:p>
-    <w:p/>
-    <w:p>
-      <w:pPr>
-        <w:rPr>
-          <w:b/>
-          <w:bCs/>
-        </w:rPr>
-      </w:pPr>
-      <w:r>
-        <w:rPr>
-          <w:b/>
-          <w:bCs/>
-        </w:rPr>
-        <w:t>Getting the value of an input on button click</w:t>
-      </w:r>
-    </w:p>
-    <w:p>
-      <w:pPr>
-        <w:rPr>
-          <w:b/>
-          <w:bCs/>
-        </w:rPr>
-      </w:pPr>
-    </w:p>
-    <w:p>
-      <w:hyperlink r:id="rId13" w:history="1">
-        <w:r>
-          <w:rPr>
-            <w:rStyle w:val="Hyperlink"/>
-          </w:rPr>
-          <w:t>https://bobbyhadz.com/blog/react-get-input-value-on-button-click</w:t>
-        </w:r>
-      </w:hyperlink>
-      <w:r>
-        <w:t xml:space="preserve"> – Ismail Ali</w:t>
-      </w:r>
-    </w:p>
-    <w:p/>
-    <w:p>
-      <w:pPr>
-        <w:rPr>
-          <w:b/>
-          <w:bCs/>
-        </w:rPr>
-      </w:pPr>
-      <w:proofErr w:type="spellStart"/>
-      <w:proofErr w:type="gramStart"/>
-      <w:r>
-        <w:rPr>
-          <w:b/>
-          <w:bCs/>
-        </w:rPr>
-        <w:t>event.target</w:t>
-      </w:r>
-      <w:proofErr w:type="spellEnd"/>
-      <w:proofErr w:type="gramEnd"/>
-      <w:r>
-        <w:rPr>
-          <w:b/>
-          <w:bCs/>
-        </w:rPr>
-        <w:t xml:space="preserve"> vs </w:t>
-      </w:r>
-      <w:proofErr w:type="spellStart"/>
-      <w:r>
-        <w:rPr>
-          <w:b/>
-          <w:bCs/>
-        </w:rPr>
-        <w:t>event.currentTarget</w:t>
-      </w:r>
-      <w:proofErr w:type="spellEnd"/>
-    </w:p>
-    <w:p>
-      <w:pPr>
-        <w:rPr>
-          <w:b/>
-          <w:bCs/>
-        </w:rPr>
-      </w:pPr>
-    </w:p>
-    <w:p>
-      <w:hyperlink r:id="rId14" w:history="1">
-        <w:r>
-          <w:rPr>
-            <w:rStyle w:val="Hyperlink"/>
-          </w:rPr>
-          <w:t>https://developer.mozilla.org/en-US/docs/Web/API/Event/currentTarget</w:t>
-        </w:r>
-      </w:hyperlink>
-      <w:r>
-        <w:t xml:space="preserve"> </w:t>
-      </w:r>
-      <w:r>
-        <w:t>–</w:t>
-      </w:r>
-      <w:r>
-        <w:t xml:space="preserve"> Hannah Macfarlane</w:t>
-      </w:r>
-    </w:p>
-    <w:p/>
-    <w:p>
-      <w:r>
-        <w:rPr>
-          <w:b/>
-          <w:bCs/>
-        </w:rPr>
-        <w:t>To</w:t>
-      </w:r>
-      <w:r>
-        <w:rPr>
-          <w:b/>
-          <w:bCs/>
-        </w:rPr>
-        <w:t>-</w:t>
-      </w:r>
-      <w:r>
-        <w:rPr>
-          <w:b/>
-          <w:bCs/>
-        </w:rPr>
-        <w:t>Do List</w:t>
-      </w:r>
-      <w:r>
-        <w:rPr>
-          <w:b/>
-          <w:bCs/>
-        </w:rPr>
-        <w:t xml:space="preserve"> Videos</w:t>
-      </w:r>
-    </w:p>
-    <w:p>
-      <w:hyperlink r:id="rId15" w:history="1">
-        <w:r>
-          <w:rPr>
-            <w:rStyle w:val="Hyperlink"/>
-          </w:rPr>
-          <w:t>https://youtu.be/hQAHSlTtcmY</w:t>
-        </w:r>
-      </w:hyperlink>
-      <w:r>
-        <w:t xml:space="preserve"> </w:t>
-      </w:r>
-      <w:r>
-        <w:t>–</w:t>
-      </w:r>
-      <w:r>
-        <w:t xml:space="preserve"> Joe </w:t>
-      </w:r>
-      <w:proofErr w:type="spellStart"/>
-      <w:r>
-        <w:t>Klakus</w:t>
-      </w:r>
-      <w:proofErr w:type="spellEnd"/>
-      <w:r>
-        <w:t xml:space="preserve"> (30</w:t>
-      </w:r>
-      <w:r>
-        <w:t>-minute video)</w:t>
-      </w:r>
-    </w:p>
-    <w:p>
-      <w:hyperlink r:id="rId16" w:history="1">
-        <w:r>
-          <w:rPr>
-            <w:rStyle w:val="Hyperlink"/>
-          </w:rPr>
-          <w:t>https://youtu.be/E1E08i2UJGI</w:t>
-        </w:r>
-      </w:hyperlink>
-      <w:r>
-        <w:t xml:space="preserve"> </w:t>
-      </w:r>
-      <w:r>
-        <w:t>–</w:t>
-      </w:r>
-      <w:r>
-        <w:t xml:space="preserve"> Russell Ventura (50</w:t>
-      </w:r>
-      <w:r>
-        <w:t>-minute video - *</w:t>
-      </w:r>
-      <w:r>
-        <w:t>warning</w:t>
-      </w:r>
-      <w:r>
-        <w:t xml:space="preserve">* </w:t>
-      </w:r>
-      <w:r>
-        <w:t>– took Russell around 3 hours and introduces some concepts we haven’t covered in lectures yet!)</w:t>
-      </w:r>
-    </w:p>
-    <w:p/>
-    <w:p>
-      <w:pPr>
-        <w:rPr>
-          <w:b/>
-          <w:bCs/>
-        </w:rPr>
-      </w:pPr>
-      <w:r>
-        <w:rPr>
-          <w:b/>
-          <w:bCs/>
-        </w:rPr>
-        <w:t>Full Modern React Tutorial – YouTube Playlist</w:t>
-      </w:r>
-    </w:p>
-    <w:p>
-      <w:pPr>
-        <w:rPr>
-          <w:b/>
-          <w:bCs/>
-        </w:rPr>
-      </w:pPr>
-    </w:p>
-    <w:p>
-      <w:hyperlink r:id="rId17" w:history="1">
+      <w:hyperlink r:id="rId18" w:history="1">
         <w:r>
           <w:rPr>
             <w:rStyle w:val="Hyperlink"/>

</xml_diff>

<commit_message>
Update resources and add w8d3
</commit_message>
<xml_diff>
--- a/notes/resources/react_resources.docx
+++ b/notes/resources/react_resources.docx
@@ -739,7 +739,7 @@
           <w:rFonts w:ascii="Arial" w:hAnsi="Arial" w:cs="Arial"/>
         </w:rPr>
       </w:pPr>
-      <w:hyperlink r:id="rId15" w:history="1">
+      <w:hyperlink r:id="rId15" w:anchor="indexOf" w:history="1">
         <w:r>
           <w:rPr>
             <w:rStyle w:val="Hyperlink"/>
@@ -752,13 +752,7 @@
         <w:rPr>
           <w:rFonts w:ascii="Arial" w:hAnsi="Arial" w:cs="Arial"/>
         </w:rPr>
-        <w:t xml:space="preserve"> </w:t>
-      </w:r>
-      <w:r>
-        <w:rPr>
-          <w:rFonts w:ascii="Arial" w:hAnsi="Arial" w:cs="Arial"/>
-        </w:rPr>
-        <w:t>– Christophe Charbonneau-</w:t>
+        <w:t xml:space="preserve"> – Christophe Charbonneau-</w:t>
       </w:r>
       <w:proofErr w:type="spellStart"/>
       <w:r>
@@ -788,19 +782,7 @@
         <w:rPr>
           <w:rFonts w:ascii="Arial" w:hAnsi="Arial" w:cs="Arial"/>
         </w:rPr>
-        <w:t xml:space="preserve"> </w:t>
-      </w:r>
-      <w:r>
-        <w:rPr>
-          <w:rFonts w:ascii="Arial" w:hAnsi="Arial" w:cs="Arial"/>
-        </w:rPr>
-        <w:t xml:space="preserve">– </w:t>
-      </w:r>
-      <w:r>
-        <w:rPr>
-          <w:rFonts w:ascii="Arial" w:hAnsi="Arial" w:cs="Arial"/>
-        </w:rPr>
-        <w:t>CJ (Chris Chapman)</w:t>
+        <w:t xml:space="preserve"> – CJ (Chris Chapman)</w:t>
       </w:r>
     </w:p>
     <w:p>
@@ -822,13 +804,7 @@
         <w:rPr>
           <w:rFonts w:ascii="Arial" w:hAnsi="Arial" w:cs="Arial"/>
         </w:rPr>
-        <w:t xml:space="preserve"> </w:t>
-      </w:r>
-      <w:r>
-        <w:rPr>
-          <w:rFonts w:ascii="Arial" w:hAnsi="Arial" w:cs="Arial"/>
-        </w:rPr>
-        <w:t>– CJ (Chris Chapman)</w:t>
+        <w:t xml:space="preserve"> – CJ (Chris Chapman)</w:t>
       </w:r>
     </w:p>
     <w:p>
@@ -1164,6 +1140,160 @@
           <w:rFonts w:ascii="Arial" w:hAnsi="Arial" w:cs="Arial"/>
         </w:rPr>
         <w:t xml:space="preserve"> – Lee Conroy</w:t>
+      </w:r>
+    </w:p>
+    <w:p>
+      <w:pPr>
+        <w:rPr>
+          <w:rFonts w:ascii="Arial" w:hAnsi="Arial" w:cs="Arial"/>
+        </w:rPr>
+      </w:pPr>
+    </w:p>
+    <w:p>
+      <w:pPr>
+        <w:rPr>
+          <w:rFonts w:ascii="Arial" w:hAnsi="Arial" w:cs="Arial"/>
+        </w:rPr>
+      </w:pPr>
+      <w:r>
+        <w:rPr>
+          <w:rFonts w:ascii="Arial" w:hAnsi="Arial" w:cs="Arial"/>
+          <w:b/>
+          <w:bCs/>
+        </w:rPr>
+        <w:t xml:space="preserve">React </w:t>
+      </w:r>
+      <w:r>
+        <w:rPr>
+          <w:rFonts w:ascii="Arial" w:hAnsi="Arial" w:cs="Arial"/>
+          <w:b/>
+          <w:bCs/>
+        </w:rPr>
+        <w:t>Testing</w:t>
+      </w:r>
+      <w:r>
+        <w:rPr>
+          <w:rFonts w:ascii="Arial" w:hAnsi="Arial" w:cs="Arial"/>
+          <w:b/>
+          <w:bCs/>
+        </w:rPr>
+        <w:t xml:space="preserve"> </w:t>
+      </w:r>
+      <w:proofErr w:type="spellStart"/>
+      <w:r>
+        <w:rPr>
+          <w:rFonts w:ascii="Arial" w:hAnsi="Arial" w:cs="Arial"/>
+          <w:b/>
+          <w:bCs/>
+        </w:rPr>
+        <w:t>Libary</w:t>
+      </w:r>
+      <w:proofErr w:type="spellEnd"/>
+    </w:p>
+    <w:p>
+      <w:pPr>
+        <w:rPr>
+          <w:rFonts w:ascii="Arial" w:hAnsi="Arial" w:cs="Arial"/>
+        </w:rPr>
+      </w:pPr>
+    </w:p>
+    <w:p>
+      <w:pPr>
+        <w:rPr>
+          <w:rFonts w:ascii="Arial" w:hAnsi="Arial" w:cs="Arial"/>
+        </w:rPr>
+      </w:pPr>
+      <w:hyperlink r:id="rId23" w:history="1">
+        <w:r>
+          <w:rPr>
+            <w:rStyle w:val="Hyperlink"/>
+            <w:rFonts w:ascii="Arial" w:hAnsi="Arial" w:cs="Arial"/>
+          </w:rPr>
+          <w:t>https://testing-library.com/docs/</w:t>
+        </w:r>
+      </w:hyperlink>
+      <w:r>
+        <w:rPr>
+          <w:rFonts w:ascii="Arial" w:hAnsi="Arial" w:cs="Arial"/>
+        </w:rPr>
+        <w:t xml:space="preserve"> - Docs</w:t>
+      </w:r>
+    </w:p>
+    <w:p>
+      <w:pPr>
+        <w:rPr>
+          <w:rFonts w:ascii="Arial" w:hAnsi="Arial" w:cs="Arial"/>
+        </w:rPr>
+      </w:pPr>
+      <w:hyperlink r:id="rId24" w:history="1">
+        <w:r>
+          <w:rPr>
+            <w:rStyle w:val="Hyperlink"/>
+            <w:rFonts w:ascii="Arial" w:hAnsi="Arial" w:cs="Arial"/>
+          </w:rPr>
+          <w:t>https://testing-library.com/docs/react-testing-library/cheatsheet/</w:t>
+        </w:r>
+      </w:hyperlink>
+      <w:r>
+        <w:rPr>
+          <w:rFonts w:ascii="Arial" w:hAnsi="Arial" w:cs="Arial"/>
+        </w:rPr>
+        <w:t xml:space="preserve"> - </w:t>
+      </w:r>
+      <w:proofErr w:type="spellStart"/>
+      <w:r>
+        <w:rPr>
+          <w:rFonts w:ascii="Arial" w:hAnsi="Arial" w:cs="Arial"/>
+        </w:rPr>
+        <w:t>Arshi</w:t>
+      </w:r>
+      <w:proofErr w:type="spellEnd"/>
+    </w:p>
+    <w:p>
+      <w:pPr>
+        <w:rPr>
+          <w:rFonts w:ascii="Arial" w:hAnsi="Arial" w:cs="Arial"/>
+        </w:rPr>
+      </w:pPr>
+      <w:hyperlink r:id="rId25" w:history="1">
+        <w:r>
+          <w:rPr>
+            <w:rStyle w:val="Hyperlink"/>
+            <w:rFonts w:ascii="Arial" w:hAnsi="Arial" w:cs="Arial"/>
+          </w:rPr>
+          <w:t>https://github.com/testing-library/jest-dom</w:t>
+        </w:r>
+      </w:hyperlink>
+      <w:r>
+        <w:rPr>
+          <w:rFonts w:ascii="Arial" w:hAnsi="Arial" w:cs="Arial"/>
+        </w:rPr>
+        <w:t xml:space="preserve"> </w:t>
+      </w:r>
+      <w:r>
+        <w:t xml:space="preserve">– </w:t>
+      </w:r>
+      <w:proofErr w:type="spellStart"/>
+      <w:r>
+        <w:rPr>
+          <w:rFonts w:ascii="Arial" w:hAnsi="Arial" w:cs="Arial"/>
+        </w:rPr>
+        <w:t>Arshi</w:t>
+      </w:r>
+      <w:proofErr w:type="spellEnd"/>
+    </w:p>
+    <w:p>
+      <w:hyperlink r:id="rId26" w:history="1">
+        <w:r>
+          <w:rPr>
+            <w:rStyle w:val="Hyperlink"/>
+            <w:rFonts w:ascii="Arial" w:hAnsi="Arial" w:cs="Arial"/>
+          </w:rPr>
+          <w:t>https://www.youtube.com/watch?v=7dTTFW7yACQ</w:t>
+        </w:r>
+      </w:hyperlink>
+      <w:r>
+        <w:t xml:space="preserve"> – Emma Gill</w:t>
       </w:r>
     </w:p>
     <w:sectPr>
@@ -1592,7 +1722,7 @@
     <w:autoRedefine/>
     <w:uiPriority w:val="9"/>
     <w:qFormat/>
-    <w:rsid w:val="00D24211"/>
+    <w:rsid w:val="00331C7F"/>
     <w:pPr>
       <w:keepNext/>
       <w:keepLines/>
@@ -1603,7 +1733,7 @@
     <w:rPr>
       <w:rFonts w:eastAsiaTheme="majorEastAsia" w:cstheme="majorBidi"/>
       <w:b/>
-      <w:sz w:val="28"/>
+      <w:sz w:val="32"/>
       <w:szCs w:val="32"/>
       <w:u w:val="single"/>
     </w:rPr>
@@ -1617,7 +1747,7 @@
     <w:uiPriority w:val="9"/>
     <w:unhideWhenUsed/>
     <w:qFormat/>
-    <w:rsid w:val="00D24211"/>
+    <w:rsid w:val="00331C7F"/>
     <w:pPr>
       <w:keepNext/>
       <w:keepLines/>
@@ -1627,14 +1757,12 @@
     <w:rPr>
       <w:rFonts w:eastAsiaTheme="majorEastAsia" w:cstheme="majorBidi"/>
       <w:b/>
-      <w:sz w:val="28"/>
       <w:szCs w:val="26"/>
     </w:rPr>
   </w:style>
   <w:style w:type="character" w:default="1" w:styleId="DefaultParagraphFont">
     <w:name w:val="Default Paragraph Font"/>
     <w:uiPriority w:val="1"/>
-    <w:semiHidden/>
     <w:unhideWhenUsed/>
   </w:style>
   <w:style w:type="table" w:default="1" w:styleId="TableNormal">
@@ -1663,11 +1791,11 @@
     <w:basedOn w:val="DefaultParagraphFont"/>
     <w:link w:val="Heading1"/>
     <w:uiPriority w:val="9"/>
-    <w:rsid w:val="00D24211"/>
+    <w:rsid w:val="00331C7F"/>
     <w:rPr>
       <w:rFonts w:eastAsiaTheme="majorEastAsia" w:cstheme="majorBidi"/>
       <w:b/>
-      <w:sz w:val="28"/>
+      <w:sz w:val="32"/>
       <w:szCs w:val="32"/>
       <w:u w:val="single"/>
       <w:lang w:val="en-GB" w:eastAsia="en-GB"/>
@@ -1678,11 +1806,10 @@
     <w:basedOn w:val="DefaultParagraphFont"/>
     <w:link w:val="Heading2"/>
     <w:uiPriority w:val="9"/>
-    <w:rsid w:val="00D24211"/>
+    <w:rsid w:val="00331C7F"/>
     <w:rPr>
       <w:rFonts w:eastAsiaTheme="majorEastAsia" w:cstheme="majorBidi"/>
       <w:b/>
-      <w:sz w:val="28"/>
       <w:szCs w:val="26"/>
       <w:lang w:val="en-GB" w:eastAsia="en-GB"/>
     </w:rPr>

</xml_diff>

<commit_message>
Add learning from w8_recap
</commit_message>
<xml_diff>
--- a/notes/resources/react_resources.docx
+++ b/notes/resources/react_resources.docx
@@ -86,21 +86,7 @@
         <w:rPr>
           <w:rFonts w:ascii="Arial" w:hAnsi="Arial" w:cs="Arial"/>
         </w:rPr>
-        <w:t xml:space="preserve"> don’t seem to come up when </w:t>
-      </w:r>
-      <w:proofErr w:type="gramStart"/>
-      <w:r>
-        <w:rPr>
-          <w:rFonts w:ascii="Arial" w:hAnsi="Arial" w:cs="Arial"/>
-        </w:rPr>
-        <w:t>Googling</w:t>
-      </w:r>
-      <w:proofErr w:type="gramEnd"/>
-      <w:r>
-        <w:rPr>
-          <w:rFonts w:ascii="Arial" w:hAnsi="Arial" w:cs="Arial"/>
-        </w:rPr>
-        <w:t xml:space="preserve"> but has all the modern “functional” way of coding in React, rather than the older “classes” version.</w:t>
+        <w:t xml:space="preserve"> don’t seem to come up when Googling but has all the modern “functional” way of coding in React, rather than the older “classes” version.</w:t>
       </w:r>
       <w:r>
         <w:rPr>
@@ -235,21 +221,7 @@
         <w:rPr>
           <w:rFonts w:ascii="Arial" w:hAnsi="Arial" w:cs="Arial"/>
         </w:rPr>
-        <w:t>“</w:t>
-      </w:r>
-      <w:proofErr w:type="gramStart"/>
-      <w:r>
-        <w:rPr>
-          <w:rFonts w:ascii="Arial" w:hAnsi="Arial" w:cs="Arial"/>
-        </w:rPr>
-        <w:t>react</w:t>
-      </w:r>
-      <w:proofErr w:type="gramEnd"/>
-      <w:r>
-        <w:rPr>
-          <w:rFonts w:ascii="Arial" w:hAnsi="Arial" w:cs="Arial"/>
-        </w:rPr>
-        <w:t>-hooks/exhaustive-deps”</w:t>
+        <w:t>“react-hooks/exhaustive-deps”</w:t>
       </w:r>
       <w:r>
         <w:rPr>
@@ -926,18 +898,40 @@
     </w:p>
     <w:p>
       <w:pPr>
-        <w:rPr>
-          <w:rFonts w:ascii="Arial" w:hAnsi="Arial" w:cs="Arial"/>
-        </w:rPr>
-      </w:pPr>
-    </w:p>
-    <w:p>
-      <w:pPr>
-        <w:rPr>
-          <w:rFonts w:ascii="Arial" w:hAnsi="Arial" w:cs="Arial"/>
-        </w:rPr>
-      </w:pPr>
-    </w:p>
+        <w:pStyle w:val="Heading2"/>
+      </w:pPr>
+      <w:r>
+        <w:t>Fetching from APIs</w:t>
+      </w:r>
+    </w:p>
+    <w:p>
+      <w:hyperlink r:id="rId19" w:history="1">
+        <w:r>
+          <w:rPr>
+            <w:rStyle w:val="Hyperlink"/>
+          </w:rPr>
+          <w:t>https://www.codingdeft.com/posts/react-fetch-data-api/</w:t>
+        </w:r>
+      </w:hyperlink>
+      <w:r>
+        <w:t xml:space="preserve"> </w:t>
+      </w:r>
+      <w:r>
+        <w:rPr>
+          <w:rFonts w:ascii="Arial" w:hAnsi="Arial" w:cs="Arial"/>
+        </w:rPr>
+        <w:t xml:space="preserve">– </w:t>
+      </w:r>
+      <w:r>
+        <w:t xml:space="preserve">Noah </w:t>
+      </w:r>
+      <w:proofErr w:type="spellStart"/>
+      <w:r>
+        <w:t>Aldhous</w:t>
+      </w:r>
+      <w:proofErr w:type="spellEnd"/>
+    </w:p>
+    <w:p/>
     <w:p>
       <w:pPr>
         <w:rPr>
@@ -970,7 +964,7 @@
           <w:rFonts w:ascii="Arial" w:hAnsi="Arial" w:cs="Arial"/>
         </w:rPr>
       </w:pPr>
-      <w:hyperlink r:id="rId19" w:history="1">
+      <w:hyperlink r:id="rId20" w:history="1">
         <w:r>
           <w:rPr>
             <w:rStyle w:val="Hyperlink"/>
@@ -1002,7 +996,6 @@
         </w:rPr>
       </w:pPr>
       <w:proofErr w:type="spellStart"/>
-      <w:proofErr w:type="gramStart"/>
       <w:r>
         <w:rPr>
           <w:rFonts w:ascii="Arial" w:hAnsi="Arial" w:cs="Arial"/>
@@ -1012,7 +1005,6 @@
         <w:t>event.target</w:t>
       </w:r>
       <w:proofErr w:type="spellEnd"/>
-      <w:proofErr w:type="gramEnd"/>
       <w:r>
         <w:rPr>
           <w:rFonts w:ascii="Arial" w:hAnsi="Arial" w:cs="Arial"/>
@@ -1047,7 +1039,7 @@
           <w:rFonts w:ascii="Arial" w:hAnsi="Arial" w:cs="Arial"/>
         </w:rPr>
       </w:pPr>
-      <w:hyperlink r:id="rId20" w:history="1">
+      <w:hyperlink r:id="rId21" w:history="1">
         <w:r>
           <w:rPr>
             <w:rStyle w:val="Hyperlink"/>
@@ -1127,7 +1119,7 @@
           <w:rFonts w:ascii="Arial" w:hAnsi="Arial" w:cs="Arial"/>
         </w:rPr>
       </w:pPr>
-      <w:hyperlink r:id="rId21" w:history="1">
+      <w:hyperlink r:id="rId22" w:history="1">
         <w:r>
           <w:rPr>
             <w:rStyle w:val="Hyperlink"/>
@@ -1163,7 +1155,7 @@
           <w:rFonts w:ascii="Arial" w:hAnsi="Arial" w:cs="Arial"/>
         </w:rPr>
       </w:pPr>
-      <w:hyperlink r:id="rId22" w:history="1">
+      <w:hyperlink r:id="rId23" w:history="1">
         <w:r>
           <w:rPr>
             <w:rStyle w:val="Hyperlink"/>
@@ -1236,7 +1228,7 @@
           <w:rFonts w:ascii="Arial" w:hAnsi="Arial" w:cs="Arial"/>
         </w:rPr>
       </w:pPr>
-      <w:hyperlink r:id="rId23" w:history="1">
+      <w:hyperlink r:id="rId24" w:history="1">
         <w:r>
           <w:rPr>
             <w:rStyle w:val="Hyperlink"/>
@@ -1313,7 +1305,7 @@
           <w:rFonts w:ascii="Arial" w:hAnsi="Arial" w:cs="Arial"/>
         </w:rPr>
       </w:pPr>
-      <w:hyperlink r:id="rId24" w:history="1">
+      <w:hyperlink r:id="rId25" w:history="1">
         <w:r>
           <w:rPr>
             <w:rStyle w:val="Hyperlink"/>
@@ -1335,7 +1327,7 @@
           <w:rFonts w:ascii="Arial" w:hAnsi="Arial" w:cs="Arial"/>
         </w:rPr>
       </w:pPr>
-      <w:hyperlink r:id="rId25" w:history="1">
+      <w:hyperlink r:id="rId26" w:history="1">
         <w:r>
           <w:rPr>
             <w:rStyle w:val="Hyperlink"/>
@@ -1365,7 +1357,7 @@
           <w:rFonts w:ascii="Arial" w:hAnsi="Arial" w:cs="Arial"/>
         </w:rPr>
       </w:pPr>
-      <w:hyperlink r:id="rId26" w:history="1">
+      <w:hyperlink r:id="rId27" w:history="1">
         <w:r>
           <w:rPr>
             <w:rStyle w:val="Hyperlink"/>
@@ -1393,7 +1385,7 @@
       <w:proofErr w:type="spellEnd"/>
     </w:p>
     <w:p>
-      <w:hyperlink r:id="rId27" w:history="1">
+      <w:hyperlink r:id="rId28" w:history="1">
         <w:r>
           <w:rPr>
             <w:rStyle w:val="Hyperlink"/>
@@ -1407,7 +1399,7 @@
       </w:r>
     </w:p>
     <w:p>
-      <w:hyperlink r:id="rId28" w:history="1">
+      <w:hyperlink r:id="rId29" w:history="1">
         <w:r>
           <w:rPr>
             <w:rStyle w:val="Hyperlink"/>
@@ -1900,6 +1892,7 @@
   <w:style w:type="character" w:default="1" w:styleId="DefaultParagraphFont">
     <w:name w:val="Default Paragraph Font"/>
     <w:uiPriority w:val="1"/>
+    <w:semiHidden/>
     <w:unhideWhenUsed/>
   </w:style>
   <w:style w:type="table" w:default="1" w:styleId="TableNormal">

</xml_diff>